<commit_message>
4th lab on ASA; Timus 1185 (geoma, convex_hull); ER-scheme for 2nd lab on DB.
</commit_message>
<xml_diff>
--- a/Университет/Лабы/2025-2026/Семестр 3/БД/2/ТЗ.docx
+++ b/Университет/Лабы/2025-2026/Семестр 3/БД/2/ТЗ.docx
@@ -879,27 +879,7 @@
           <w:lang w:val="zxx" w:eastAsia="zxx" w:bidi="zxx"/>
         </w:rPr>
         <w:tab/>
-        <w:t>– КАТЕГОРИ</w:t>
-      </w:r>
-      <w:r>
-        <w:rPr>
-          <w:rFonts w:ascii="Ubuntu" w:hAnsi="Ubuntu"/>
-          <w:b w:val="false"/>
-          <w:bCs w:val="false"/>
-          <w:sz w:val="28"/>
-          <w:lang w:val="zxx" w:eastAsia="zxx" w:bidi="zxx"/>
-        </w:rPr>
-        <w:t>Я</w:t>
-      </w:r>
-      <w:r>
-        <w:rPr>
-          <w:rFonts w:ascii="Ubuntu" w:hAnsi="Ubuntu"/>
-          <w:b w:val="false"/>
-          <w:bCs w:val="false"/>
-          <w:sz w:val="28"/>
-          <w:lang w:val="zxx" w:eastAsia="zxx" w:bidi="zxx"/>
-        </w:rPr>
-        <w:t xml:space="preserve"> ВОДИТЕЛЬСКОГО УДОСТОВЕРЕНИЯ (ВОДИТЕЛЬСКОЕ УДОСТОВЕРЕНИЕ, КАТЕГОРИЯ) (M:N);</w:t>
+        <w:t>– КАТЕГОРИЯ ВОДИТЕЛЬСКОГО УДОСТОВЕРЕНИЯ (ВОДИТЕЛЬСКОЕ УДОСТОВЕРЕНИЕ, КАТЕГОРИЯ) (M:N);</w:t>
       </w:r>
     </w:p>
     <w:p>
@@ -1682,7 +1662,51 @@
           <w:u w:val="none"/>
           <w:lang w:val="zxx" w:eastAsia="zxx" w:bidi="zxx"/>
         </w:rPr>
-        <w:t>: в дальнейшей работе допускается сокращение понятия "ТРАНСПОРТНОЕ СРЕДСТВО" до аббревиатуры "ТС".</w:t>
+        <w:t>: в дальнейшей работе допускается сокращение понятия "ТРАНСПОРТНОЕ СРЕДСТВО" до аббревиатуры "ТС", поняти</w:t>
+      </w:r>
+      <w:r>
+        <w:rPr>
+          <w:rFonts w:ascii="Ubuntu" w:hAnsi="Ubuntu"/>
+          <w:b w:val="false"/>
+          <w:bCs w:val="false"/>
+          <w:sz w:val="28"/>
+          <w:u w:val="none"/>
+          <w:lang w:val="zxx" w:eastAsia="zxx" w:bidi="zxx"/>
+        </w:rPr>
+        <w:t>я</w:t>
+      </w:r>
+      <w:r>
+        <w:rPr>
+          <w:rFonts w:ascii="Ubuntu" w:hAnsi="Ubuntu"/>
+          <w:b w:val="false"/>
+          <w:bCs w:val="false"/>
+          <w:sz w:val="28"/>
+          <w:u w:val="none"/>
+          <w:lang w:val="zxx" w:eastAsia="zxx" w:bidi="zxx"/>
+        </w:rPr>
+        <w:t xml:space="preserve"> "ВОДИТЕЛЬСКОЕ УДОСТОВЕРЕНИЕ"</w:t>
+      </w:r>
+      <w:r>
+        <w:rPr>
+          <w:rFonts w:ascii="Ubuntu" w:hAnsi="Ubuntu"/>
+          <w:b w:val="false"/>
+          <w:bCs w:val="false"/>
+          <w:sz w:val="28"/>
+          <w:u w:val="none"/>
+          <w:lang w:val="zxx" w:eastAsia="zxx" w:bidi="zxx"/>
+        </w:rPr>
+        <w:t xml:space="preserve"> –</w:t>
+      </w:r>
+      <w:r>
+        <w:rPr>
+          <w:rFonts w:ascii="Ubuntu" w:hAnsi="Ubuntu"/>
+          <w:b w:val="false"/>
+          <w:bCs w:val="false"/>
+          <w:sz w:val="28"/>
+          <w:u w:val="none"/>
+          <w:lang w:val="zxx" w:eastAsia="zxx" w:bidi="zxx"/>
+        </w:rPr>
+        <w:t xml:space="preserve"> до аббревиатуры "ВУ".</w:t>
       </w:r>
     </w:p>
     <w:sectPr>

</xml_diff>

<commit_message>
Little changes to a few things... don't even want to list everything. Solved Codeforces Testing Round 1 (C) on the cp_training with PF (25/10/2025). :)
</commit_message>
<xml_diff>
--- a/Университет/Лабы/2025-2026/Семестр 3/БД/2/ТЗ.docx
+++ b/Университет/Лабы/2025-2026/Семестр 3/БД/2/ТЗ.docx
@@ -1599,7 +1599,29 @@
           <w:lang w:val="zxx" w:eastAsia="zxx" w:bidi="zxx"/>
         </w:rPr>
         <w:tab/>
-        <w:t>– Отчёт о техосмотрах траспортных средств с группировкой по 1) объекту техосмотра (транспортному средства) и 2) результату техосмотра; указать номер диагностической карты (поле "Номер"), дату проведения, дату окончания действия и оператора.</w:t>
+        <w:t>– Отчёт о техосмотрах траспортных средств с группировкой по 1) объекту техосмотра (транспортному средств</w:t>
+      </w:r>
+      <w:r>
+        <w:rPr>
+          <w:rFonts w:ascii="Ubuntu" w:hAnsi="Ubuntu"/>
+          <w:b w:val="false"/>
+          <w:bCs w:val="false"/>
+          <w:sz w:val="28"/>
+          <w:u w:val="none"/>
+          <w:lang w:val="zxx" w:eastAsia="zxx" w:bidi="zxx"/>
+        </w:rPr>
+        <w:t>у</w:t>
+      </w:r>
+      <w:r>
+        <w:rPr>
+          <w:rFonts w:ascii="Ubuntu" w:hAnsi="Ubuntu"/>
+          <w:b w:val="false"/>
+          <w:bCs w:val="false"/>
+          <w:sz w:val="28"/>
+          <w:u w:val="none"/>
+          <w:lang w:val="zxx" w:eastAsia="zxx" w:bidi="zxx"/>
+        </w:rPr>
+        <w:t>) и 2) результату техосмотра; указать номер диагностической карты (поле "Номер"), дату проведения, дату окончания действия и оператора.</w:t>
       </w:r>
     </w:p>
     <w:p>
@@ -1662,51 +1684,7 @@
           <w:u w:val="none"/>
           <w:lang w:val="zxx" w:eastAsia="zxx" w:bidi="zxx"/>
         </w:rPr>
-        <w:t>: в дальнейшей работе допускается сокращение понятия "ТРАНСПОРТНОЕ СРЕДСТВО" до аббревиатуры "ТС", поняти</w:t>
-      </w:r>
-      <w:r>
-        <w:rPr>
-          <w:rFonts w:ascii="Ubuntu" w:hAnsi="Ubuntu"/>
-          <w:b w:val="false"/>
-          <w:bCs w:val="false"/>
-          <w:sz w:val="28"/>
-          <w:u w:val="none"/>
-          <w:lang w:val="zxx" w:eastAsia="zxx" w:bidi="zxx"/>
-        </w:rPr>
-        <w:t>я</w:t>
-      </w:r>
-      <w:r>
-        <w:rPr>
-          <w:rFonts w:ascii="Ubuntu" w:hAnsi="Ubuntu"/>
-          <w:b w:val="false"/>
-          <w:bCs w:val="false"/>
-          <w:sz w:val="28"/>
-          <w:u w:val="none"/>
-          <w:lang w:val="zxx" w:eastAsia="zxx" w:bidi="zxx"/>
-        </w:rPr>
-        <w:t xml:space="preserve"> "ВОДИТЕЛЬСКОЕ УДОСТОВЕРЕНИЕ"</w:t>
-      </w:r>
-      <w:r>
-        <w:rPr>
-          <w:rFonts w:ascii="Ubuntu" w:hAnsi="Ubuntu"/>
-          <w:b w:val="false"/>
-          <w:bCs w:val="false"/>
-          <w:sz w:val="28"/>
-          <w:u w:val="none"/>
-          <w:lang w:val="zxx" w:eastAsia="zxx" w:bidi="zxx"/>
-        </w:rPr>
-        <w:t xml:space="preserve"> –</w:t>
-      </w:r>
-      <w:r>
-        <w:rPr>
-          <w:rFonts w:ascii="Ubuntu" w:hAnsi="Ubuntu"/>
-          <w:b w:val="false"/>
-          <w:bCs w:val="false"/>
-          <w:sz w:val="28"/>
-          <w:u w:val="none"/>
-          <w:lang w:val="zxx" w:eastAsia="zxx" w:bidi="zxx"/>
-        </w:rPr>
-        <w:t xml:space="preserve"> до аббревиатуры "ВУ".</w:t>
+        <w:t>: в дальнейшей работе допускается сокращение понятия "ТРАНСПОРТНОЕ СРЕДСТВО" до аббревиатуры "ТС", понятия "ВОДИТЕЛЬСКОЕ УДОСТОВЕРЕНИЕ" – до аббревиатуры "ВУ".</w:t>
       </w:r>
     </w:p>
     <w:sectPr>

</xml_diff>

<commit_message>
Finished 2nd lab on DB; started writing matrix template class for OOP->Lab2.
</commit_message>
<xml_diff>
--- a/Университет/Лабы/2025-2026/Семестр 3/БД/2/ТЗ.docx
+++ b/Университет/Лабы/2025-2026/Семестр 3/БД/2/ТЗ.docx
@@ -1572,23 +1572,8 @@
           <w:lang w:val="zxx" w:eastAsia="zxx" w:bidi="zxx"/>
         </w:rPr>
         <w:tab/>
-        <w:t>– Отчёт о нарушениях ПДД за 2025 год с группировкой по нарушенному закону/кодексу с пункту/статье внутри него; указать фамилию и инициалы, звание и должность сотрудника, фамилию и инициалы нарушителя, марку и модель транспортного средства, сумму штрафа, тип лишения и срок лишения;</w:t>
-      </w:r>
-    </w:p>
-    <w:p>
-      <w:pPr>
-        <w:pStyle w:val="Normal"/>
-        <w:bidi w:val="0"/>
-        <w:spacing w:before="57" w:after="57"/>
-        <w:jc w:val="both"/>
-        <w:rPr>
-          <w:rFonts w:ascii="Ubuntu" w:hAnsi="Ubuntu"/>
-          <w:b w:val="false"/>
-          <w:bCs w:val="false"/>
-          <w:sz w:val="28"/>
-          <w:lang w:val="zxx" w:eastAsia="zxx" w:bidi="zxx"/>
-        </w:rPr>
-      </w:pPr>
+        <w:t xml:space="preserve">– Отчёт о нарушениях ПДД за 2025 год с группировкой по нарушенному закону/кодексу </w:t>
+      </w:r>
       <w:r>
         <w:rPr>
           <w:rFonts w:ascii="Ubuntu" w:hAnsi="Ubuntu"/>
@@ -1598,8 +1583,7 @@
           <w:u w:val="none"/>
           <w:lang w:val="zxx" w:eastAsia="zxx" w:bidi="zxx"/>
         </w:rPr>
-        <w:tab/>
-        <w:t>– Отчёт о техосмотрах траспортных средств с группировкой по 1) объекту техосмотра (транспортному средств</w:t>
+        <w:t>и</w:t>
       </w:r>
       <w:r>
         <w:rPr>
@@ -1610,8 +1594,23 @@
           <w:u w:val="none"/>
           <w:lang w:val="zxx" w:eastAsia="zxx" w:bidi="zxx"/>
         </w:rPr>
-        <w:t>у</w:t>
-      </w:r>
+        <w:t xml:space="preserve"> пункту/статье внутри него; указать фамилию и инициалы, звание и должность сотрудника, фамилию и инициалы нарушителя, марку и модель транспортного средства, сумму штрафа, тип лишения и срок лишения;</w:t>
+      </w:r>
+    </w:p>
+    <w:p>
+      <w:pPr>
+        <w:pStyle w:val="Normal"/>
+        <w:bidi w:val="0"/>
+        <w:spacing w:before="57" w:after="57"/>
+        <w:jc w:val="both"/>
+        <w:rPr>
+          <w:rFonts w:ascii="Ubuntu" w:hAnsi="Ubuntu"/>
+          <w:b w:val="false"/>
+          <w:bCs w:val="false"/>
+          <w:sz w:val="28"/>
+          <w:lang w:val="zxx" w:eastAsia="zxx" w:bidi="zxx"/>
+        </w:rPr>
+      </w:pPr>
       <w:r>
         <w:rPr>
           <w:rFonts w:ascii="Ubuntu" w:hAnsi="Ubuntu"/>
@@ -1621,7 +1620,8 @@
           <w:u w:val="none"/>
           <w:lang w:val="zxx" w:eastAsia="zxx" w:bidi="zxx"/>
         </w:rPr>
-        <w:t>) и 2) результату техосмотра; указать номер диагностической карты (поле "Номер"), дату проведения, дату окончания действия и оператора.</w:t>
+        <w:tab/>
+        <w:t>– Отчёт о техосмотрах траспортных средств с группировкой по 1) объекту техосмотра (транспортному средству) и 2) результату техосмотра; указать номер диагностической карты (поле "Номер"), дату проведения, дату окончания действия и оператора.</w:t>
       </w:r>
     </w:p>
     <w:p>

</xml_diff>